<commit_message>
Mejoras importantes: filtros interactivos, correcciones de citas y nuevo vendedor
 Funcionalidades agregadas:
- Filtros dinámicos en matrices (horario, compradores/vendedores, búsqueda)
- Sistema de verificación exhaustiva de citas (verificar_agenda.py)
- Corrección manual de 5 citas incorrectas (100% precisión alcanzada)
- Nuevo vendedor: FINCA LA FEDERICA con 7 citas programadas

 Mejoras técnicas:
- Interfaz de filtrado responsive e intuitiva
- Actualización automática de estadísticas
- Controles de limpiar filtros
- Documentación de errores (ERRORES_DETECTADOS.md)

 Estado actual:
- 32 vendedores, 11 compradores, 65 citas programadas
- D'CLEO COFFEE  BOX BRAND programada en primer slot
- Todas las citas validadas contra preferencias originales
</commit_message>
<xml_diff>
--- a/documentos_vendedores/CAFE ARTE.docx
+++ b/documentos_vendedores/CAFE ARTE.docx
@@ -20,7 +20,7 @@
         <w:t xml:space="preserve">Total de citas programadas: </w:t>
       </w:r>
       <w:r>
-        <w:t>4</w:t>
+        <w:t>2</w:t>
       </w:r>
     </w:p>
     <w:p/>
@@ -160,84 +160,6 @@
             </w:pPr>
             <w:r>
               <w:t>INTERLINK2AMERICAS</w:t>
-            </w:r>
-          </w:p>
-        </w:tc>
-      </w:tr>
-      <w:tr>
-        <w:tc>
-          <w:tcPr>
-            <w:tcW w:type="dxa" w:w="3600"/>
-          </w:tcPr>
-          <w:p>
-            <w:pPr>
-              <w:jc w:val="center"/>
-            </w:pPr>
-            <w:r>
-              <w:t>09:45 - 10:00</w:t>
-            </w:r>
-          </w:p>
-        </w:tc>
-        <w:tc>
-          <w:tcPr>
-            <w:tcW w:type="dxa" w:w="2160"/>
-          </w:tcPr>
-          <w:p>
-            <w:pPr>
-              <w:jc w:val="center"/>
-            </w:pPr>
-            <w:r/>
-          </w:p>
-        </w:tc>
-        <w:tc>
-          <w:tcPr>
-            <w:tcW w:type="dxa" w:w="4320"/>
-          </w:tcPr>
-          <w:p>
-            <w:pPr>
-              <w:jc w:val="center"/>
-            </w:pPr>
-            <w:r>
-              <w:t>REGIONAL S.A.S</w:t>
-            </w:r>
-          </w:p>
-        </w:tc>
-      </w:tr>
-      <w:tr>
-        <w:tc>
-          <w:tcPr>
-            <w:tcW w:type="dxa" w:w="3600"/>
-          </w:tcPr>
-          <w:p>
-            <w:pPr>
-              <w:jc w:val="center"/>
-            </w:pPr>
-            <w:r>
-              <w:t>10:15 - 10:30</w:t>
-            </w:r>
-          </w:p>
-        </w:tc>
-        <w:tc>
-          <w:tcPr>
-            <w:tcW w:type="dxa" w:w="2160"/>
-          </w:tcPr>
-          <w:p>
-            <w:pPr>
-              <w:jc w:val="center"/>
-            </w:pPr>
-            <w:r/>
-          </w:p>
-        </w:tc>
-        <w:tc>
-          <w:tcPr>
-            <w:tcW w:type="dxa" w:w="4320"/>
-          </w:tcPr>
-          <w:p>
-            <w:pPr>
-              <w:jc w:val="center"/>
-            </w:pPr>
-            <w:r>
-              <w:t>BOX BRAND</w:t>
             </w:r>
           </w:p>
         </w:tc>

</xml_diff>